<commit_message>
Changed package structure, created setup.py script.
</commit_message>
<xml_diff>
--- a/docs/Basics.docx
+++ b/docs/Basics.docx
@@ -63,6 +63,18 @@
       </w:pPr>
       <w:r>
         <w:t>colorama</w:t>
+      </w:r>
+    </w:p>
+    <w:p>
+      <w:pPr>
+        <w:pStyle w:val="ListParagraph"/>
+        <w:numPr>
+          <w:ilvl w:val="0"/>
+          <w:numId w:val="1"/>
+        </w:numPr>
+      </w:pPr>
+      <w:r>
+        <w:t>pytz</w:t>
       </w:r>
       <w:bookmarkStart w:id="0" w:name="_GoBack"/>
       <w:bookmarkEnd w:id="0"/>

</xml_diff>